<commit_message>
some changes in the role of SW
</commit_message>
<xml_diff>
--- a/Report Paper-Word/Report paper - draft note.docx
+++ b/Report Paper-Word/Report paper - draft note.docx
@@ -835,21 +835,6 @@
         </w:numPr>
       </w:pPr>
       <w:r>
-        <w:t>A use of (quality) software</w:t>
-      </w:r>
-      <w:r>
-        <w:t xml:space="preserve"> helps to</w:t>
-      </w:r>
-      <w:r>
-        <w:t xml:space="preserve"> produces better </w:t>
-      </w:r>
-      <w:r>
-        <w:t>scientific discoveries</w:t>
-      </w:r>
-      <w:r>
-        <w:t xml:space="preserve"> [1]. </w:t>
-      </w:r>
-      <w:r>
         <w:rPr>
           <w:i/>
           <w:iCs/>
@@ -1013,7 +998,16 @@
         <w:pStyle w:val="Heading3"/>
       </w:pPr>
       <w:r>
-        <w:t xml:space="preserve">Role of software in specific domains of research </w:t>
+        <w:t xml:space="preserve">Examples of </w:t>
+      </w:r>
+      <w:r>
+        <w:t xml:space="preserve">software </w:t>
+      </w:r>
+      <w:r>
+        <w:t xml:space="preserve">role </w:t>
+      </w:r>
+      <w:r>
+        <w:t xml:space="preserve">in specific domains of research </w:t>
       </w:r>
     </w:p>
     <w:p>
@@ -1194,22 +1188,43 @@
     </w:p>
     <w:p>
       <w:r>
-        <w:t xml:space="preserve">Several research breakthroughs has been made possible because of the use of software in the research. </w:t>
-      </w:r>
-    </w:p>
-    <w:p>
+        <w:t xml:space="preserve">A use of software </w:t>
+      </w:r>
+      <w:r>
+        <w:t xml:space="preserve">also allowed </w:t>
+      </w:r>
+      <w:r>
+        <w:t xml:space="preserve">to produces better scientific discoveries </w:t>
+      </w:r>
+      <w:r>
+        <w:t>and s</w:t>
+      </w:r>
+      <w:r>
+        <w:t>everal research breakthroughs has been made possible</w:t>
+      </w:r>
+      <w:r>
+        <w:t>[1]</w:t>
+      </w:r>
+      <w:r>
+        <w:t xml:space="preserve">. </w:t>
+      </w:r>
+    </w:p>
+    <w:p>
+      <w:r>
+        <w:t xml:space="preserve">One of the research breakthroughs is creation of the very first </w:t>
+      </w:r>
+      <w:r>
+        <w:t>visual representation</w:t>
+      </w:r>
+      <w:r>
+        <w:t xml:space="preserve"> of a black hole using an open source software NumFOCUS. </w:t>
+      </w:r>
+      <w:r>
+        <w:t xml:space="preserve">To observe a black hole that </w:t>
+      </w:r>
       <w:r>
         <w:lastRenderedPageBreak/>
-        <w:t xml:space="preserve">One of the research breakthroughs is creation of the very first </w:t>
-      </w:r>
-      <w:r>
-        <w:t>visual representation</w:t>
-      </w:r>
-      <w:r>
-        <w:t xml:space="preserve"> of a black hole using an open source software NumFOCUS. </w:t>
-      </w:r>
-      <w:r>
-        <w:t xml:space="preserve">To observe a black hole that is 55 million light years away, it would have required to build a huge telescope of size of planet earth. </w:t>
+        <w:t xml:space="preserve">is 55 million light years away, it would have required to build a huge telescope of size of planet earth. </w:t>
       </w:r>
       <w:r>
         <w:t>But instead of building one giant telescope, hundreds of scientists spent decades of years creating a global network of telescopes</w:t>

</xml_diff>

<commit_message>
update changes on Report
</commit_message>
<xml_diff>
--- a/Report Paper-Word/Report paper - draft note.docx
+++ b/Report Paper-Word/Report paper - draft note.docx
@@ -168,7 +168,15 @@
         <w:t xml:space="preserve"> </w:t>
       </w:r>
       <w:r>
-        <w:t>based analysis, like using regX, is not suitable to extract information about software citation</w:t>
+        <w:t xml:space="preserve">based analysis, like using </w:t>
+      </w:r>
+      <w:proofErr w:type="spellStart"/>
+      <w:r>
+        <w:t>regX</w:t>
+      </w:r>
+      <w:proofErr w:type="spellEnd"/>
+      <w:r>
+        <w:t>, is not suitable to extract information about software citation</w:t>
       </w:r>
       <w:r>
         <w:t>, for instance the particular use of a software,</w:t>
@@ -237,7 +245,15 @@
         <w:t xml:space="preserve">using machine learning techniques, specifically supervised machine learning technique, </w:t>
       </w:r>
       <w:r>
-        <w:t xml:space="preserve">about the software use purpose was constrained mainly because of lack of ground truth data. But this time, with the advent of SoMeSci, it is possible to do so. </w:t>
+        <w:t xml:space="preserve">about the software use purpose was constrained mainly because of lack of ground truth data. But this time, with the advent of </w:t>
+      </w:r>
+      <w:proofErr w:type="spellStart"/>
+      <w:r>
+        <w:t>SoMeSci</w:t>
+      </w:r>
+      <w:proofErr w:type="spellEnd"/>
+      <w:r>
+        <w:t xml:space="preserve">, it is possible to do so. </w:t>
       </w:r>
     </w:p>
     <w:p>
@@ -283,7 +299,15 @@
         </w:numPr>
       </w:pPr>
       <w:r>
-        <w:t xml:space="preserve">To extend SoMeSci with a manual annotation of purpose of software usage. </w:t>
+        <w:t xml:space="preserve">To extend </w:t>
+      </w:r>
+      <w:proofErr w:type="spellStart"/>
+      <w:r>
+        <w:t>SoMeSci</w:t>
+      </w:r>
+      <w:proofErr w:type="spellEnd"/>
+      <w:r>
+        <w:t xml:space="preserve"> with a manual annotation of purpose of software usage. </w:t>
       </w:r>
     </w:p>
     <w:p>
@@ -458,7 +482,15 @@
         <w:t xml:space="preserve"> </w:t>
       </w:r>
       <w:r>
-        <w:t>known as Research software Alliance (ReSA)</w:t>
+        <w:t>known as Research software Alliance (</w:t>
+      </w:r>
+      <w:proofErr w:type="spellStart"/>
+      <w:r>
+        <w:t>ReSA</w:t>
+      </w:r>
+      <w:proofErr w:type="spellEnd"/>
+      <w:r>
+        <w:t>)</w:t>
       </w:r>
       <w:r>
         <w:t>,</w:t>
@@ -473,7 +505,15 @@
         <w:t>T</w:t>
       </w:r>
       <w:r>
-        <w:t xml:space="preserve">he ReSa promotes the inclusion of software as </w:t>
+        <w:t xml:space="preserve">he </w:t>
+      </w:r>
+      <w:proofErr w:type="spellStart"/>
+      <w:r>
+        <w:t>ReSa</w:t>
+      </w:r>
+      <w:proofErr w:type="spellEnd"/>
+      <w:r>
+        <w:t xml:space="preserve"> promotes the inclusion of software as </w:t>
       </w:r>
       <w:r>
         <w:t>a primary research out put</w:t>
@@ -500,12 +540,28 @@
         <w:t xml:space="preserve">, at </w:t>
       </w:r>
       <w:hyperlink r:id="rId6" w:history="1">
+        <w:proofErr w:type="spellStart"/>
         <w:r>
           <w:rPr>
             <w:rStyle w:val="Hyperlink"/>
           </w:rPr>
-          <w:t>Zetoro group libraray</w:t>
+          <w:t>Zetoro</w:t>
         </w:r>
+        <w:proofErr w:type="spellEnd"/>
+        <w:r>
+          <w:rPr>
+            <w:rStyle w:val="Hyperlink"/>
+          </w:rPr>
+          <w:t xml:space="preserve"> group </w:t>
+        </w:r>
+        <w:proofErr w:type="spellStart"/>
+        <w:r>
+          <w:rPr>
+            <w:rStyle w:val="Hyperlink"/>
+          </w:rPr>
+          <w:t>libraray</w:t>
+        </w:r>
+        <w:proofErr w:type="spellEnd"/>
       </w:hyperlink>
       <w:r>
         <w:t xml:space="preserve">, that evident </w:t>
@@ -990,7 +1046,15 @@
         <w:t>validate results of a given research</w:t>
       </w:r>
       <w:r>
-        <w:t xml:space="preserve"> [16]. Executable cells in a Jupyter notebook is one real world example where a software can be used to validate a research result.</w:t>
+        <w:t xml:space="preserve"> [16]. Executable cells in a </w:t>
+      </w:r>
+      <w:proofErr w:type="spellStart"/>
+      <w:r>
+        <w:t>Jupyter</w:t>
+      </w:r>
+      <w:proofErr w:type="spellEnd"/>
+      <w:r>
+        <w:t xml:space="preserve"> notebook is one real world example where a software can be used to validate a research result.</w:t>
       </w:r>
     </w:p>
     <w:p>
@@ -1166,8 +1230,13 @@
         <w:t xml:space="preserve">In a space science, </w:t>
       </w:r>
       <w:r>
-        <w:t>space probes heavily rely on software. In this case a software navigates space crafts to other planets, processes and transmits scientific data back to Earth fur more processing, helps researchers interpret results, etc</w:t>
-      </w:r>
+        <w:t xml:space="preserve">space probes heavily rely on software. In this case a software navigates space crafts to other planets, processes and transmits scientific data back to Earth fur more processing, helps researchers interpret results, </w:t>
+      </w:r>
+      <w:proofErr w:type="spellStart"/>
+      <w:r>
+        <w:t>etc</w:t>
+      </w:r>
+      <w:proofErr w:type="spellEnd"/>
       <w:r>
         <w:t>[28]</w:t>
       </w:r>
@@ -1208,7 +1277,15 @@
         <w:t>visual representation</w:t>
       </w:r>
       <w:r>
-        <w:t xml:space="preserve"> of a black hole using an open source software NumFOCUS. </w:t>
+        <w:t xml:space="preserve"> of a black hole using an open source software </w:t>
+      </w:r>
+      <w:proofErr w:type="spellStart"/>
+      <w:r>
+        <w:t>NumFOCUS</w:t>
+      </w:r>
+      <w:proofErr w:type="spellEnd"/>
+      <w:r>
+        <w:t xml:space="preserve">. </w:t>
       </w:r>
       <w:r>
         <w:t xml:space="preserve">To observe a black hole that </w:t>
@@ -1420,8 +1497,27 @@
     </w:p>
     <w:p>
       <w:r>
-        <w:t xml:space="preserve">In a research a scientific software is used for various purposes. </w:t>
-      </w:r>
+        <w:t>In a research a scientific software is used for various purposes</w:t>
+      </w:r>
+      <w:r>
+        <w:t xml:space="preserve">. In a data driven science, one of the most important software use case is for Data analysis. Usually a huge amount of data is analyzed using mathematical or statistical methods. Further more, domain specific data analysis techniques exist. </w:t>
+      </w:r>
+    </w:p>
+    <w:p>
+      <w:r>
+        <w:t>The data to be analyzed using a scientific software also has a broader range. Data could be something obtained from a sensor, an image retained from a microscope, a data generated from a random walk, data generated from simulation of a</w:t>
+      </w:r>
+      <w:r>
+        <w:t xml:space="preserve"> model</w:t>
+      </w:r>
+      <w:r>
+        <w:t xml:space="preserve">. … </w:t>
+      </w:r>
+      <w:proofErr w:type="spellStart"/>
+      <w:r>
+        <w:t>etc</w:t>
+      </w:r>
+      <w:proofErr w:type="spellEnd"/>
     </w:p>
     <w:p>
       <w:pPr>
@@ -1432,7 +1528,122 @@
         </w:numPr>
       </w:pPr>
       <w:r>
-        <w:t xml:space="preserve">A software can be used for various purposes during a research. </w:t>
+        <w:lastRenderedPageBreak/>
+        <w:t>A software can be used for various purposes during a research.</w:t>
+      </w:r>
+      <w:r>
+        <w:t xml:space="preserve"> The main purposes of use of software in a research are:</w:t>
+      </w:r>
+    </w:p>
+    <w:p>
+      <w:pPr>
+        <w:pStyle w:val="ListParagraph"/>
+        <w:numPr>
+          <w:ilvl w:val="1"/>
+          <w:numId w:val="14"/>
+        </w:numPr>
+      </w:pPr>
+      <w:r>
+        <w:t>Data Analysis</w:t>
+      </w:r>
+    </w:p>
+    <w:p>
+      <w:pPr>
+        <w:pStyle w:val="ListParagraph"/>
+        <w:numPr>
+          <w:ilvl w:val="2"/>
+          <w:numId w:val="14"/>
+        </w:numPr>
+      </w:pPr>
+      <w:r>
+        <w:t>Mathematical analysis</w:t>
+      </w:r>
+    </w:p>
+    <w:p>
+      <w:pPr>
+        <w:pStyle w:val="ListParagraph"/>
+        <w:numPr>
+          <w:ilvl w:val="3"/>
+          <w:numId w:val="14"/>
+        </w:numPr>
+      </w:pPr>
+      <w:r>
+        <w:t>Numerical Analysis – find approximations when computation of exact figures is not possible.</w:t>
+      </w:r>
+    </w:p>
+    <w:p>
+      <w:pPr>
+        <w:pStyle w:val="ListParagraph"/>
+        <w:numPr>
+          <w:ilvl w:val="3"/>
+          <w:numId w:val="14"/>
+        </w:numPr>
+      </w:pPr>
+      <w:r>
+        <w:t>Statistical Analysis</w:t>
+      </w:r>
+    </w:p>
+    <w:p>
+      <w:pPr>
+        <w:pStyle w:val="ListParagraph"/>
+        <w:numPr>
+          <w:ilvl w:val="2"/>
+          <w:numId w:val="14"/>
+        </w:numPr>
+      </w:pPr>
+      <w:r>
+        <w:t xml:space="preserve">Domain specific analysis </w:t>
+      </w:r>
+    </w:p>
+    <w:p>
+      <w:pPr>
+        <w:pStyle w:val="ListParagraph"/>
+        <w:numPr>
+          <w:ilvl w:val="3"/>
+          <w:numId w:val="14"/>
+        </w:numPr>
+      </w:pPr>
+      <w:r>
+        <w:t>Densitometric Analysis</w:t>
+      </w:r>
+    </w:p>
+    <w:p>
+      <w:pPr>
+        <w:pStyle w:val="ListParagraph"/>
+        <w:numPr>
+          <w:ilvl w:val="3"/>
+          <w:numId w:val="14"/>
+        </w:numPr>
+      </w:pPr>
+      <w:r>
+        <w:t>Voxel-based Analysis</w:t>
+      </w:r>
+    </w:p>
+    <w:p>
+      <w:pPr>
+        <w:pStyle w:val="ListParagraph"/>
+        <w:numPr>
+          <w:ilvl w:val="1"/>
+          <w:numId w:val="14"/>
+        </w:numPr>
+      </w:pPr>
+      <w:r>
+        <w:t xml:space="preserve">Data Mining </w:t>
+      </w:r>
+      <w:r>
+        <w:t>– extraction / discovery of patterns in large data sets using ML, Statistics and Data.</w:t>
+      </w:r>
+    </w:p>
+    <w:p>
+      <w:pPr>
+        <w:pStyle w:val="ListParagraph"/>
+        <w:numPr>
+          <w:ilvl w:val="1"/>
+          <w:numId w:val="14"/>
+        </w:numPr>
+      </w:pPr>
+      <w:r>
+        <w:t>Data Collection</w:t>
       </w:r>
     </w:p>
     <w:p>
@@ -1483,6 +1694,33 @@
       </w:r>
       <w:r>
         <w:t xml:space="preserve">[13]. </w:t>
+      </w:r>
+    </w:p>
+    <w:p>
+      <w:pPr>
+        <w:ind w:left="360"/>
+      </w:pPr>
+    </w:p>
+    <w:p>
+      <w:pPr>
+        <w:pStyle w:val="Heading3"/>
+      </w:pPr>
+      <w:r>
+        <w:t xml:space="preserve">Categories of </w:t>
+      </w:r>
+      <w:r>
+        <w:t xml:space="preserve">research </w:t>
+      </w:r>
+      <w:r>
+        <w:t>software</w:t>
+      </w:r>
+    </w:p>
+    <w:p>
+      <w:pPr>
+        <w:pStyle w:val="Heading3"/>
+      </w:pPr>
+      <w:r>
+        <w:t>Taxonomy of software purpose</w:t>
       </w:r>
     </w:p>
     <w:sectPr>
@@ -2634,7 +2872,7 @@
         <w:rFonts w:ascii="Symbol" w:hAnsi="Symbol" w:hint="default"/>
       </w:rPr>
     </w:lvl>
-    <w:lvl w:ilvl="1" w:tplc="20000003" w:tentative="1">
+    <w:lvl w:ilvl="1" w:tplc="20000003">
       <w:start w:val="1"/>
       <w:numFmt w:val="bullet"/>
       <w:lvlText w:val="o"/>
@@ -2646,7 +2884,7 @@
         <w:rFonts w:ascii="Courier New" w:hAnsi="Courier New" w:cs="Courier New" w:hint="default"/>
       </w:rPr>
     </w:lvl>
-    <w:lvl w:ilvl="2" w:tplc="20000005" w:tentative="1">
+    <w:lvl w:ilvl="2" w:tplc="20000005">
       <w:start w:val="1"/>
       <w:numFmt w:val="bullet"/>
       <w:lvlText w:val=""/>
@@ -2658,7 +2896,7 @@
         <w:rFonts w:ascii="Wingdings" w:hAnsi="Wingdings" w:hint="default"/>
       </w:rPr>
     </w:lvl>
-    <w:lvl w:ilvl="3" w:tplc="20000001" w:tentative="1">
+    <w:lvl w:ilvl="3" w:tplc="20000001">
       <w:start w:val="1"/>
       <w:numFmt w:val="bullet"/>
       <w:lvlText w:val=""/>

</xml_diff>

<commit_message>
added some sw categories
</commit_message>
<xml_diff>
--- a/Report Paper-Word/Report paper - draft note.docx
+++ b/Report Paper-Word/Report paper - draft note.docx
@@ -168,15 +168,7 @@
         <w:t xml:space="preserve"> </w:t>
       </w:r>
       <w:r>
-        <w:t xml:space="preserve">based analysis, like using </w:t>
-      </w:r>
-      <w:proofErr w:type="spellStart"/>
-      <w:r>
-        <w:t>regX</w:t>
-      </w:r>
-      <w:proofErr w:type="spellEnd"/>
-      <w:r>
-        <w:t>, is not suitable to extract information about software citation</w:t>
+        <w:t>based analysis, like using regX, is not suitable to extract information about software citation</w:t>
       </w:r>
       <w:r>
         <w:t>, for instance the particular use of a software,</w:t>
@@ -245,15 +237,7 @@
         <w:t xml:space="preserve">using machine learning techniques, specifically supervised machine learning technique, </w:t>
       </w:r>
       <w:r>
-        <w:t xml:space="preserve">about the software use purpose was constrained mainly because of lack of ground truth data. But this time, with the advent of </w:t>
-      </w:r>
-      <w:proofErr w:type="spellStart"/>
-      <w:r>
-        <w:t>SoMeSci</w:t>
-      </w:r>
-      <w:proofErr w:type="spellEnd"/>
-      <w:r>
-        <w:t xml:space="preserve">, it is possible to do so. </w:t>
+        <w:t xml:space="preserve">about the software use purpose was constrained mainly because of lack of ground truth data. But this time, with the advent of SoMeSci, it is possible to do so. </w:t>
       </w:r>
     </w:p>
     <w:p>
@@ -299,15 +283,7 @@
         </w:numPr>
       </w:pPr>
       <w:r>
-        <w:t xml:space="preserve">To extend </w:t>
-      </w:r>
-      <w:proofErr w:type="spellStart"/>
-      <w:r>
-        <w:t>SoMeSci</w:t>
-      </w:r>
-      <w:proofErr w:type="spellEnd"/>
-      <w:r>
-        <w:t xml:space="preserve"> with a manual annotation of purpose of software usage. </w:t>
+        <w:t xml:space="preserve">To extend SoMeSci with a manual annotation of purpose of software usage. </w:t>
       </w:r>
     </w:p>
     <w:p>
@@ -482,15 +458,7 @@
         <w:t xml:space="preserve"> </w:t>
       </w:r>
       <w:r>
-        <w:t>known as Research software Alliance (</w:t>
-      </w:r>
-      <w:proofErr w:type="spellStart"/>
-      <w:r>
-        <w:t>ReSA</w:t>
-      </w:r>
-      <w:proofErr w:type="spellEnd"/>
-      <w:r>
-        <w:t>)</w:t>
+        <w:t>known as Research software Alliance (ReSA)</w:t>
       </w:r>
       <w:r>
         <w:t>,</w:t>
@@ -505,15 +473,7 @@
         <w:t>T</w:t>
       </w:r>
       <w:r>
-        <w:t xml:space="preserve">he </w:t>
-      </w:r>
-      <w:proofErr w:type="spellStart"/>
-      <w:r>
-        <w:t>ReSa</w:t>
-      </w:r>
-      <w:proofErr w:type="spellEnd"/>
-      <w:r>
-        <w:t xml:space="preserve"> promotes the inclusion of software as </w:t>
+        <w:t xml:space="preserve">he ReSa promotes the inclusion of software as </w:t>
       </w:r>
       <w:r>
         <w:t>a primary research out put</w:t>
@@ -540,28 +500,12 @@
         <w:t xml:space="preserve">, at </w:t>
       </w:r>
       <w:hyperlink r:id="rId6" w:history="1">
-        <w:proofErr w:type="spellStart"/>
         <w:r>
           <w:rPr>
             <w:rStyle w:val="Hyperlink"/>
           </w:rPr>
-          <w:t>Zetoro</w:t>
+          <w:t>Zetoro group libraray</w:t>
         </w:r>
-        <w:proofErr w:type="spellEnd"/>
-        <w:r>
-          <w:rPr>
-            <w:rStyle w:val="Hyperlink"/>
-          </w:rPr>
-          <w:t xml:space="preserve"> group </w:t>
-        </w:r>
-        <w:proofErr w:type="spellStart"/>
-        <w:r>
-          <w:rPr>
-            <w:rStyle w:val="Hyperlink"/>
-          </w:rPr>
-          <w:t>libraray</w:t>
-        </w:r>
-        <w:proofErr w:type="spellEnd"/>
       </w:hyperlink>
       <w:r>
         <w:t xml:space="preserve">, that evident </w:t>
@@ -1046,15 +990,7 @@
         <w:t>validate results of a given research</w:t>
       </w:r>
       <w:r>
-        <w:t xml:space="preserve"> [16]. Executable cells in a </w:t>
-      </w:r>
-      <w:proofErr w:type="spellStart"/>
-      <w:r>
-        <w:t>Jupyter</w:t>
-      </w:r>
-      <w:proofErr w:type="spellEnd"/>
-      <w:r>
-        <w:t xml:space="preserve"> notebook is one real world example where a software can be used to validate a research result.</w:t>
+        <w:t xml:space="preserve"> [16]. Executable cells in a Jupyter notebook is one real world example where a software can be used to validate a research result.</w:t>
       </w:r>
     </w:p>
     <w:p>
@@ -1230,13 +1166,8 @@
         <w:t xml:space="preserve">In a space science, </w:t>
       </w:r>
       <w:r>
-        <w:t xml:space="preserve">space probes heavily rely on software. In this case a software navigates space crafts to other planets, processes and transmits scientific data back to Earth fur more processing, helps researchers interpret results, </w:t>
-      </w:r>
-      <w:proofErr w:type="spellStart"/>
-      <w:r>
-        <w:t>etc</w:t>
-      </w:r>
-      <w:proofErr w:type="spellEnd"/>
+        <w:t>space probes heavily rely on software. In this case a software navigates space crafts to other planets, processes and transmits scientific data back to Earth fur more processing, helps researchers interpret results, etc</w:t>
+      </w:r>
       <w:r>
         <w:t>[28]</w:t>
       </w:r>
@@ -1277,15 +1208,7 @@
         <w:t>visual representation</w:t>
       </w:r>
       <w:r>
-        <w:t xml:space="preserve"> of a black hole using an open source software </w:t>
-      </w:r>
-      <w:proofErr w:type="spellStart"/>
-      <w:r>
-        <w:t>NumFOCUS</w:t>
-      </w:r>
-      <w:proofErr w:type="spellEnd"/>
-      <w:r>
-        <w:t xml:space="preserve">. </w:t>
+        <w:t xml:space="preserve"> of a black hole using an open source software NumFOCUS. </w:t>
       </w:r>
       <w:r>
         <w:t xml:space="preserve">To observe a black hole that </w:t>
@@ -1511,13 +1434,8 @@
         <w:t xml:space="preserve"> model</w:t>
       </w:r>
       <w:r>
-        <w:t xml:space="preserve">. … </w:t>
-      </w:r>
-      <w:proofErr w:type="spellStart"/>
-      <w:r>
-        <w:t>etc</w:t>
-      </w:r>
-      <w:proofErr w:type="spellEnd"/>
+        <w:t>. … etc</w:t>
+      </w:r>
     </w:p>
     <w:p>
       <w:pPr>
@@ -1556,6 +1474,18 @@
         </w:numPr>
       </w:pPr>
       <w:r>
+        <w:t>Data visualization</w:t>
+      </w:r>
+    </w:p>
+    <w:p>
+      <w:pPr>
+        <w:pStyle w:val="ListParagraph"/>
+        <w:numPr>
+          <w:ilvl w:val="2"/>
+          <w:numId w:val="14"/>
+        </w:numPr>
+      </w:pPr>
+      <w:r>
         <w:t>Mathematical analysis</w:t>
       </w:r>
     </w:p>
@@ -1568,7 +1498,7 @@
         </w:numPr>
       </w:pPr>
       <w:r>
-        <w:t>Numerical Analysis – find approximations when computation of exact figures is not possible.</w:t>
+        <w:t xml:space="preserve">Numerical Analysis </w:t>
       </w:r>
     </w:p>
     <w:p>
@@ -1628,10 +1558,7 @@
         </w:numPr>
       </w:pPr>
       <w:r>
-        <w:t xml:space="preserve">Data Mining </w:t>
-      </w:r>
-      <w:r>
-        <w:t>– extraction / discovery of patterns in large data sets using ML, Statistics and Data.</w:t>
+        <w:t>Data Processing</w:t>
       </w:r>
     </w:p>
     <w:p>
@@ -1643,11 +1570,130 @@
         </w:numPr>
       </w:pPr>
       <w:r>
+        <w:t xml:space="preserve">Data Mining </w:t>
+      </w:r>
+      <w:r>
+        <w:t>– extraction / discovery of patterns in large data sets using ML, Statistics and Data.</w:t>
+      </w:r>
+    </w:p>
+    <w:p>
+      <w:pPr>
+        <w:pStyle w:val="ListParagraph"/>
+        <w:numPr>
+          <w:ilvl w:val="1"/>
+          <w:numId w:val="14"/>
+        </w:numPr>
+      </w:pPr>
+      <w:r>
         <w:t>Data Collection</w:t>
       </w:r>
     </w:p>
     <w:p>
       <w:pPr>
+        <w:pStyle w:val="ListParagraph"/>
+        <w:numPr>
+          <w:ilvl w:val="2"/>
+          <w:numId w:val="14"/>
+        </w:numPr>
+      </w:pPr>
+      <w:hyperlink r:id="rId7" w:history="1">
+        <w:r>
+          <w:rPr>
+            <w:rStyle w:val="Hyperlink"/>
+          </w:rPr>
+          <w:t>Automatic indexing</w:t>
+        </w:r>
+      </w:hyperlink>
+    </w:p>
+    <w:p>
+      <w:pPr>
+        <w:pStyle w:val="ListParagraph"/>
+        <w:numPr>
+          <w:ilvl w:val="2"/>
+          <w:numId w:val="14"/>
+        </w:numPr>
+      </w:pPr>
+      <w:hyperlink r:id="rId8" w:history="1">
+        <w:r>
+          <w:rPr>
+            <w:rStyle w:val="Hyperlink"/>
+          </w:rPr>
+          <w:t>Web Crawler</w:t>
+        </w:r>
+      </w:hyperlink>
+    </w:p>
+    <w:p>
+      <w:pPr>
+        <w:pStyle w:val="ListParagraph"/>
+        <w:numPr>
+          <w:ilvl w:val="1"/>
+          <w:numId w:val="14"/>
+        </w:numPr>
+      </w:pPr>
+      <w:r>
+        <w:t>Simulation</w:t>
+      </w:r>
+    </w:p>
+    <w:p>
+      <w:pPr>
+        <w:pStyle w:val="ListParagraph"/>
+        <w:numPr>
+          <w:ilvl w:val="2"/>
+          <w:numId w:val="14"/>
+        </w:numPr>
+      </w:pPr>
+      <w:hyperlink r:id="rId9" w:history="1">
+        <w:r>
+          <w:rPr>
+            <w:rStyle w:val="Hyperlink"/>
+          </w:rPr>
+          <w:t>Physics engine</w:t>
+        </w:r>
+      </w:hyperlink>
+    </w:p>
+    <w:p>
+      <w:pPr>
+        <w:pStyle w:val="ListParagraph"/>
+        <w:numPr>
+          <w:ilvl w:val="1"/>
+          <w:numId w:val="14"/>
+        </w:numPr>
+      </w:pPr>
+      <w:r>
+        <w:t>Modelling</w:t>
+      </w:r>
+    </w:p>
+    <w:p>
+      <w:pPr>
+        <w:pStyle w:val="ListParagraph"/>
+        <w:numPr>
+          <w:ilvl w:val="2"/>
+          <w:numId w:val="14"/>
+        </w:numPr>
+      </w:pPr>
+      <w:hyperlink r:id="rId10" w:history="1">
+        <w:r>
+          <w:rPr>
+            <w:rStyle w:val="Hyperlink"/>
+          </w:rPr>
+          <w:t>Graphics software</w:t>
+        </w:r>
+      </w:hyperlink>
+    </w:p>
+    <w:p>
+      <w:pPr>
+        <w:pStyle w:val="ListParagraph"/>
+        <w:numPr>
+          <w:ilvl w:val="2"/>
+          <w:numId w:val="14"/>
+        </w:numPr>
+      </w:pPr>
+      <w:r>
+        <w:t>animation software</w:t>
+      </w:r>
+    </w:p>
+    <w:p>
+      <w:pPr>
         <w:ind w:left="360"/>
       </w:pPr>
       <w:r>
@@ -1717,12 +1763,701 @@
     </w:p>
     <w:p>
       <w:pPr>
+        <w:pStyle w:val="ListParagraph"/>
+        <w:numPr>
+          <w:ilvl w:val="0"/>
+          <w:numId w:val="22"/>
+        </w:numPr>
+      </w:pPr>
+      <w:r>
+        <w:t>System software</w:t>
+      </w:r>
+    </w:p>
+    <w:p>
+      <w:pPr>
+        <w:pStyle w:val="ListParagraph"/>
+        <w:numPr>
+          <w:ilvl w:val="1"/>
+          <w:numId w:val="22"/>
+        </w:numPr>
+      </w:pPr>
+      <w:hyperlink r:id="rId11" w:history="1">
+        <w:r>
+          <w:rPr>
+            <w:rStyle w:val="Hyperlink"/>
+          </w:rPr>
+          <w:t>OS</w:t>
+        </w:r>
+      </w:hyperlink>
+    </w:p>
+    <w:p>
+      <w:pPr>
+        <w:pStyle w:val="ListParagraph"/>
+        <w:numPr>
+          <w:ilvl w:val="2"/>
+          <w:numId w:val="22"/>
+        </w:numPr>
+      </w:pPr>
+      <w:hyperlink r:id="rId12" w:history="1">
+        <w:r>
+          <w:rPr>
+            <w:rStyle w:val="Hyperlink"/>
+          </w:rPr>
+          <w:t>Firmware</w:t>
+        </w:r>
+      </w:hyperlink>
+    </w:p>
+    <w:p>
+      <w:pPr>
+        <w:pStyle w:val="ListParagraph"/>
+        <w:numPr>
+          <w:ilvl w:val="2"/>
+          <w:numId w:val="22"/>
+        </w:numPr>
+      </w:pPr>
+      <w:hyperlink r:id="rId13" w:history="1">
+        <w:r>
+          <w:rPr>
+            <w:rStyle w:val="Hyperlink"/>
+          </w:rPr>
+          <w:t>Middleware</w:t>
+        </w:r>
+      </w:hyperlink>
+    </w:p>
+    <w:p>
+      <w:pPr>
+        <w:pStyle w:val="ListParagraph"/>
+        <w:numPr>
+          <w:ilvl w:val="1"/>
+          <w:numId w:val="22"/>
+        </w:numPr>
+      </w:pPr>
+      <w:r>
+        <w:t>Drivers</w:t>
+      </w:r>
+    </w:p>
+    <w:p>
+      <w:pPr>
+        <w:pStyle w:val="ListParagraph"/>
+        <w:numPr>
+          <w:ilvl w:val="0"/>
+          <w:numId w:val="22"/>
+        </w:numPr>
+      </w:pPr>
+      <w:hyperlink r:id="rId14" w:history="1">
+        <w:r>
+          <w:rPr>
+            <w:rStyle w:val="Hyperlink"/>
+          </w:rPr>
+          <w:t>Application software</w:t>
+        </w:r>
+      </w:hyperlink>
+    </w:p>
+    <w:p>
+      <w:pPr>
+        <w:pStyle w:val="ListParagraph"/>
+        <w:numPr>
+          <w:ilvl w:val="1"/>
+          <w:numId w:val="22"/>
+        </w:numPr>
+      </w:pPr>
+      <w:r>
+        <w:t>Web br</w:t>
+      </w:r>
+      <w:r>
+        <w:t>o</w:t>
+      </w:r>
+      <w:r>
+        <w:t>wser</w:t>
+      </w:r>
+    </w:p>
+    <w:p>
+      <w:pPr>
+        <w:pStyle w:val="ListParagraph"/>
+        <w:numPr>
+          <w:ilvl w:val="1"/>
+          <w:numId w:val="22"/>
+        </w:numPr>
+      </w:pPr>
+      <w:hyperlink r:id="rId15" w:history="1">
+        <w:r>
+          <w:rPr>
+            <w:rStyle w:val="Hyperlink"/>
+          </w:rPr>
+          <w:t>Word processor</w:t>
+        </w:r>
+      </w:hyperlink>
+    </w:p>
+    <w:p>
+      <w:pPr>
+        <w:pStyle w:val="ListParagraph"/>
+        <w:numPr>
+          <w:ilvl w:val="1"/>
+          <w:numId w:val="22"/>
+        </w:numPr>
+      </w:pPr>
+      <w:hyperlink r:id="rId16" w:history="1">
+        <w:r>
+          <w:rPr>
+            <w:rStyle w:val="Hyperlink"/>
+          </w:rPr>
+          <w:t>IDE</w:t>
+        </w:r>
+      </w:hyperlink>
+    </w:p>
+    <w:p>
+      <w:pPr>
+        <w:pStyle w:val="ListParagraph"/>
+        <w:numPr>
+          <w:ilvl w:val="2"/>
+          <w:numId w:val="22"/>
+        </w:numPr>
+      </w:pPr>
+      <w:r>
+        <w:t>Compiler</w:t>
+      </w:r>
+    </w:p>
+    <w:p>
+      <w:pPr>
+        <w:pStyle w:val="ListParagraph"/>
+        <w:numPr>
+          <w:ilvl w:val="1"/>
+          <w:numId w:val="22"/>
+        </w:numPr>
+      </w:pPr>
+      <w:hyperlink r:id="rId17" w:history="1">
+        <w:r>
+          <w:rPr>
+            <w:rStyle w:val="Hyperlink"/>
+          </w:rPr>
+          <w:t>CASE Tools</w:t>
+        </w:r>
+      </w:hyperlink>
+    </w:p>
+    <w:p>
+      <w:pPr>
+        <w:pStyle w:val="ListParagraph"/>
+        <w:numPr>
+          <w:ilvl w:val="1"/>
+          <w:numId w:val="22"/>
+        </w:numPr>
+      </w:pPr>
+      <w:hyperlink r:id="rId18" w:history="1">
+        <w:r>
+          <w:rPr>
+            <w:rStyle w:val="Hyperlink"/>
+          </w:rPr>
+          <w:t>Scorewriter</w:t>
+        </w:r>
+      </w:hyperlink>
+      <w:r>
+        <w:t xml:space="preserve"> </w:t>
+      </w:r>
+    </w:p>
+    <w:p>
+      <w:pPr>
+        <w:pStyle w:val="ListParagraph"/>
+        <w:numPr>
+          <w:ilvl w:val="1"/>
+          <w:numId w:val="22"/>
+        </w:numPr>
+      </w:pPr>
+      <w:r>
+        <w:t>Text Editor</w:t>
+      </w:r>
+    </w:p>
+    <w:p>
+      <w:pPr>
+        <w:pStyle w:val="ListParagraph"/>
+        <w:numPr>
+          <w:ilvl w:val="1"/>
+          <w:numId w:val="22"/>
+        </w:numPr>
+      </w:pPr>
+      <w:r>
+        <w:t>Social software</w:t>
+      </w:r>
+    </w:p>
+    <w:p>
+      <w:pPr>
+        <w:pStyle w:val="ListParagraph"/>
+        <w:numPr>
+          <w:ilvl w:val="2"/>
+          <w:numId w:val="22"/>
+        </w:numPr>
+      </w:pPr>
+      <w:r>
+        <w:t>Email</w:t>
+      </w:r>
+    </w:p>
+    <w:p>
+      <w:pPr>
+        <w:pStyle w:val="ListParagraph"/>
+        <w:numPr>
+          <w:ilvl w:val="2"/>
+          <w:numId w:val="22"/>
+        </w:numPr>
+      </w:pPr>
+      <w:r>
+        <w:lastRenderedPageBreak/>
+        <w:t>Social ntk apps</w:t>
+      </w:r>
+    </w:p>
+    <w:p>
+      <w:pPr>
+        <w:pStyle w:val="ListParagraph"/>
+        <w:numPr>
+          <w:ilvl w:val="0"/>
+          <w:numId w:val="22"/>
+        </w:numPr>
+      </w:pPr>
+      <w:r>
+        <w:t>Programming software</w:t>
+      </w:r>
+    </w:p>
+    <w:p>
+      <w:pPr>
+        <w:pStyle w:val="ListParagraph"/>
+        <w:numPr>
+          <w:ilvl w:val="0"/>
+          <w:numId w:val="22"/>
+        </w:numPr>
+      </w:pPr>
+      <w:r>
+        <w:t xml:space="preserve">Science software </w:t>
+      </w:r>
+    </w:p>
+    <w:p>
+      <w:pPr>
+        <w:pStyle w:val="ListParagraph"/>
+        <w:numPr>
+          <w:ilvl w:val="1"/>
+          <w:numId w:val="22"/>
+        </w:numPr>
+      </w:pPr>
+      <w:hyperlink r:id="rId19" w:history="1">
+        <w:r>
+          <w:rPr>
+            <w:rStyle w:val="Hyperlink"/>
+          </w:rPr>
+          <w:t>genealogy</w:t>
+        </w:r>
+      </w:hyperlink>
+      <w:r>
+        <w:t xml:space="preserve"> software</w:t>
+      </w:r>
+    </w:p>
+    <w:p>
+      <w:pPr>
         <w:pStyle w:val="Heading3"/>
       </w:pPr>
       <w:r>
         <w:t>Taxonomy of software purpose</w:t>
       </w:r>
     </w:p>
+    <w:p>
+      <w:r>
+        <w:t xml:space="preserve">Taxonomy based on </w:t>
+      </w:r>
+      <w:hyperlink r:id="rId20" w:history="1">
+        <w:r>
+          <w:rPr>
+            <w:rStyle w:val="Hyperlink"/>
+          </w:rPr>
+          <w:t>licensing</w:t>
+        </w:r>
+      </w:hyperlink>
+      <w:r>
+        <w:t xml:space="preserve"> and distribution</w:t>
+      </w:r>
+    </w:p>
+    <w:p>
+      <w:pPr>
+        <w:pStyle w:val="ListParagraph"/>
+        <w:numPr>
+          <w:ilvl w:val="0"/>
+          <w:numId w:val="23"/>
+        </w:numPr>
+      </w:pPr>
+      <w:r>
+        <w:t>Commercial software</w:t>
+      </w:r>
+    </w:p>
+    <w:p>
+      <w:pPr>
+        <w:pStyle w:val="ListParagraph"/>
+        <w:numPr>
+          <w:ilvl w:val="1"/>
+          <w:numId w:val="23"/>
+        </w:numPr>
+      </w:pPr>
+      <w:hyperlink r:id="rId21" w:history="1">
+        <w:r>
+          <w:rPr>
+            <w:rStyle w:val="Hyperlink"/>
+          </w:rPr>
+          <w:t>Free</w:t>
+        </w:r>
+      </w:hyperlink>
+      <w:r>
+        <w:t xml:space="preserve"> software</w:t>
+      </w:r>
+    </w:p>
+    <w:p>
+      <w:pPr>
+        <w:pStyle w:val="ListParagraph"/>
+        <w:numPr>
+          <w:ilvl w:val="1"/>
+          <w:numId w:val="23"/>
+        </w:numPr>
+      </w:pPr>
+      <w:hyperlink r:id="rId22" w:history="1">
+        <w:r>
+          <w:rPr>
+            <w:rStyle w:val="Hyperlink"/>
+          </w:rPr>
+          <w:t>Proprietary</w:t>
+        </w:r>
+      </w:hyperlink>
+      <w:r>
+        <w:t xml:space="preserve"> software</w:t>
+      </w:r>
+    </w:p>
+    <w:p>
+      <w:pPr>
+        <w:pStyle w:val="ListParagraph"/>
+        <w:numPr>
+          <w:ilvl w:val="2"/>
+          <w:numId w:val="23"/>
+        </w:numPr>
+      </w:pPr>
+      <w:r>
+        <w:t>Freeware</w:t>
+      </w:r>
+    </w:p>
+    <w:p>
+      <w:pPr>
+        <w:pStyle w:val="ListParagraph"/>
+        <w:numPr>
+          <w:ilvl w:val="1"/>
+          <w:numId w:val="23"/>
+        </w:numPr>
+      </w:pPr>
+      <w:r>
+        <w:t xml:space="preserve">Open-source </w:t>
+      </w:r>
+    </w:p>
+    <w:p>
+      <w:pPr>
+        <w:pStyle w:val="Heading3"/>
+      </w:pPr>
+      <w:r>
+        <w:t xml:space="preserve">Other types of software </w:t>
+      </w:r>
+    </w:p>
+    <w:p>
+      <w:pPr>
+        <w:pStyle w:val="ListParagraph"/>
+        <w:numPr>
+          <w:ilvl w:val="0"/>
+          <w:numId w:val="23"/>
+        </w:numPr>
+      </w:pPr>
+      <w:hyperlink r:id="rId23" w:history="1">
+        <w:r>
+          <w:rPr>
+            <w:rStyle w:val="Hyperlink"/>
+          </w:rPr>
+          <w:t>Business software</w:t>
+        </w:r>
+      </w:hyperlink>
+      <w:r>
+        <w:t xml:space="preserve"> </w:t>
+      </w:r>
+    </w:p>
+    <w:p>
+      <w:pPr>
+        <w:pStyle w:val="ListParagraph"/>
+        <w:numPr>
+          <w:ilvl w:val="1"/>
+          <w:numId w:val="23"/>
+        </w:numPr>
+      </w:pPr>
+      <w:r>
+        <w:t>project management software</w:t>
+      </w:r>
+    </w:p>
+    <w:p>
+      <w:pPr>
+        <w:pStyle w:val="ListParagraph"/>
+        <w:numPr>
+          <w:ilvl w:val="1"/>
+          <w:numId w:val="23"/>
+        </w:numPr>
+      </w:pPr>
+      <w:r>
+        <w:t>accounting software</w:t>
+      </w:r>
+    </w:p>
+    <w:p>
+      <w:pPr>
+        <w:pStyle w:val="ListParagraph"/>
+        <w:numPr>
+          <w:ilvl w:val="1"/>
+          <w:numId w:val="23"/>
+        </w:numPr>
+      </w:pPr>
+      <w:r>
+        <w:t>Banking software</w:t>
+      </w:r>
+    </w:p>
+    <w:p>
+      <w:pPr>
+        <w:pStyle w:val="ListParagraph"/>
+        <w:numPr>
+          <w:ilvl w:val="1"/>
+          <w:numId w:val="23"/>
+        </w:numPr>
+      </w:pPr>
+      <w:hyperlink r:id="rId24" w:history="1">
+        <w:r>
+          <w:rPr>
+            <w:rStyle w:val="Hyperlink"/>
+          </w:rPr>
+          <w:t>Decision-making software</w:t>
+        </w:r>
+      </w:hyperlink>
+    </w:p>
+    <w:p>
+      <w:pPr>
+        <w:pStyle w:val="ListParagraph"/>
+        <w:numPr>
+          <w:ilvl w:val="0"/>
+          <w:numId w:val="23"/>
+        </w:numPr>
+      </w:pPr>
+      <w:hyperlink r:id="rId25" w:history="1">
+        <w:r>
+          <w:rPr>
+            <w:rStyle w:val="Hyperlink"/>
+          </w:rPr>
+          <w:t>Web server</w:t>
+        </w:r>
+      </w:hyperlink>
+      <w:r>
+        <w:t xml:space="preserve"> </w:t>
+      </w:r>
+    </w:p>
+    <w:p>
+      <w:pPr>
+        <w:pStyle w:val="ListParagraph"/>
+        <w:numPr>
+          <w:ilvl w:val="0"/>
+          <w:numId w:val="23"/>
+        </w:numPr>
+      </w:pPr>
+      <w:r>
+        <w:t>Packet Analyzer</w:t>
+      </w:r>
+    </w:p>
+    <w:p>
+      <w:pPr>
+        <w:pStyle w:val="ListParagraph"/>
+        <w:numPr>
+          <w:ilvl w:val="0"/>
+          <w:numId w:val="23"/>
+        </w:numPr>
+      </w:pPr>
+      <w:r>
+        <w:t>Antivirus software</w:t>
+      </w:r>
+    </w:p>
+    <w:p>
+      <w:pPr>
+        <w:pStyle w:val="ListParagraph"/>
+        <w:numPr>
+          <w:ilvl w:val="0"/>
+          <w:numId w:val="23"/>
+        </w:numPr>
+      </w:pPr>
+      <w:hyperlink r:id="rId26" w:history="1">
+        <w:r>
+          <w:rPr>
+            <w:rStyle w:val="Hyperlink"/>
+          </w:rPr>
+          <w:t>Content management system</w:t>
+        </w:r>
+      </w:hyperlink>
+    </w:p>
+    <w:p>
+      <w:pPr>
+        <w:pStyle w:val="ListParagraph"/>
+        <w:numPr>
+          <w:ilvl w:val="0"/>
+          <w:numId w:val="23"/>
+        </w:numPr>
+      </w:pPr>
+      <w:r>
+        <w:t xml:space="preserve">Computer Program </w:t>
+      </w:r>
+    </w:p>
+    <w:p>
+      <w:pPr>
+        <w:pStyle w:val="ListParagraph"/>
+        <w:numPr>
+          <w:ilvl w:val="1"/>
+          <w:numId w:val="23"/>
+        </w:numPr>
+      </w:pPr>
+      <w:r>
+        <w:t xml:space="preserve">Software </w:t>
+      </w:r>
+      <w:hyperlink r:id="rId27" w:history="1">
+        <w:r>
+          <w:rPr>
+            <w:rStyle w:val="Hyperlink"/>
+          </w:rPr>
+          <w:t>Library</w:t>
+        </w:r>
+      </w:hyperlink>
+      <w:r>
+        <w:t xml:space="preserve"> </w:t>
+      </w:r>
+    </w:p>
+    <w:p>
+      <w:pPr>
+        <w:pStyle w:val="ListParagraph"/>
+        <w:numPr>
+          <w:ilvl w:val="1"/>
+          <w:numId w:val="23"/>
+        </w:numPr>
+      </w:pPr>
+      <w:r>
+        <w:t>Spell checker</w:t>
+      </w:r>
+    </w:p>
+    <w:p>
+      <w:pPr>
+        <w:pStyle w:val="ListParagraph"/>
+        <w:numPr>
+          <w:ilvl w:val="1"/>
+          <w:numId w:val="23"/>
+        </w:numPr>
+      </w:pPr>
+      <w:r>
+        <w:t>Autoresponder</w:t>
+      </w:r>
+    </w:p>
+    <w:p>
+      <w:pPr>
+        <w:pStyle w:val="ListParagraph"/>
+        <w:numPr>
+          <w:ilvl w:val="1"/>
+          <w:numId w:val="23"/>
+        </w:numPr>
+      </w:pPr>
+      <w:r>
+        <w:t>Computer virus</w:t>
+      </w:r>
+    </w:p>
+    <w:p>
+      <w:pPr>
+        <w:pStyle w:val="ListParagraph"/>
+        <w:numPr>
+          <w:ilvl w:val="2"/>
+          <w:numId w:val="23"/>
+        </w:numPr>
+      </w:pPr>
+      <w:r>
+        <w:t>Malware</w:t>
+      </w:r>
+    </w:p>
+    <w:p>
+      <w:pPr>
+        <w:pStyle w:val="ListParagraph"/>
+        <w:numPr>
+          <w:ilvl w:val="2"/>
+          <w:numId w:val="23"/>
+        </w:numPr>
+      </w:pPr>
+      <w:r>
+        <w:t>Spyware</w:t>
+      </w:r>
+    </w:p>
+    <w:p>
+      <w:pPr>
+        <w:pStyle w:val="ListParagraph"/>
+        <w:numPr>
+          <w:ilvl w:val="2"/>
+          <w:numId w:val="23"/>
+        </w:numPr>
+      </w:pPr>
+      <w:r>
+        <w:t>Rootkit</w:t>
+      </w:r>
+    </w:p>
+    <w:p>
+      <w:pPr>
+        <w:pStyle w:val="Heading3"/>
+      </w:pPr>
+      <w:r>
+        <w:t xml:space="preserve">Systems </w:t>
+      </w:r>
+    </w:p>
+    <w:p>
+      <w:pPr>
+        <w:pStyle w:val="ListParagraph"/>
+        <w:numPr>
+          <w:ilvl w:val="0"/>
+          <w:numId w:val="24"/>
+        </w:numPr>
+      </w:pPr>
+      <w:hyperlink r:id="rId28" w:history="1">
+        <w:r>
+          <w:rPr>
+            <w:rStyle w:val="Hyperlink"/>
+          </w:rPr>
+          <w:t>Integrated library system</w:t>
+        </w:r>
+      </w:hyperlink>
+    </w:p>
+    <w:p>
+      <w:pPr>
+        <w:pStyle w:val="ListParagraph"/>
+        <w:numPr>
+          <w:ilvl w:val="0"/>
+          <w:numId w:val="24"/>
+        </w:numPr>
+      </w:pPr>
+      <w:r>
+        <w:t xml:space="preserve">database management system </w:t>
+      </w:r>
+    </w:p>
+    <w:p>
+      <w:pPr>
+        <w:pStyle w:val="ListParagraph"/>
+        <w:numPr>
+          <w:ilvl w:val="0"/>
+          <w:numId w:val="24"/>
+        </w:numPr>
+      </w:pPr>
+      <w:r>
+        <w:t>Network security system</w:t>
+      </w:r>
+    </w:p>
+    <w:p>
+      <w:pPr>
+        <w:pStyle w:val="ListParagraph"/>
+        <w:numPr>
+          <w:ilvl w:val="1"/>
+          <w:numId w:val="24"/>
+        </w:numPr>
+      </w:pPr>
+      <w:r>
+        <w:t>Firewall system</w:t>
+      </w:r>
+    </w:p>
+    <w:p/>
     <w:sectPr>
       <w:pgSz w:w="11906" w:h="16838"/>
       <w:pgMar w:top="1417" w:right="1417" w:bottom="1134" w:left="1417" w:header="708" w:footer="708" w:gutter="0"/>
@@ -1849,6 +2584,119 @@
     </w:lvl>
   </w:abstractNum>
   <w:abstractNum w:abstractNumId="1" w15:restartNumberingAfterBreak="0">
+    <w:nsid w:val="09DB57B6"/>
+    <w:multiLevelType w:val="hybridMultilevel"/>
+    <w:tmpl w:val="E990EC96"/>
+    <w:lvl w:ilvl="0" w:tplc="20000001">
+      <w:start w:val="1"/>
+      <w:numFmt w:val="bullet"/>
+      <w:lvlText w:val=""/>
+      <w:lvlJc w:val="left"/>
+      <w:pPr>
+        <w:ind w:left="720" w:hanging="360"/>
+      </w:pPr>
+      <w:rPr>
+        <w:rFonts w:ascii="Symbol" w:hAnsi="Symbol" w:hint="default"/>
+      </w:rPr>
+    </w:lvl>
+    <w:lvl w:ilvl="1" w:tplc="20000003">
+      <w:start w:val="1"/>
+      <w:numFmt w:val="bullet"/>
+      <w:lvlText w:val="o"/>
+      <w:lvlJc w:val="left"/>
+      <w:pPr>
+        <w:ind w:left="1440" w:hanging="360"/>
+      </w:pPr>
+      <w:rPr>
+        <w:rFonts w:ascii="Courier New" w:hAnsi="Courier New" w:cs="Courier New" w:hint="default"/>
+      </w:rPr>
+    </w:lvl>
+    <w:lvl w:ilvl="2" w:tplc="20000005">
+      <w:start w:val="1"/>
+      <w:numFmt w:val="bullet"/>
+      <w:lvlText w:val=""/>
+      <w:lvlJc w:val="left"/>
+      <w:pPr>
+        <w:ind w:left="2160" w:hanging="360"/>
+      </w:pPr>
+      <w:rPr>
+        <w:rFonts w:ascii="Wingdings" w:hAnsi="Wingdings" w:hint="default"/>
+      </w:rPr>
+    </w:lvl>
+    <w:lvl w:ilvl="3" w:tplc="20000001" w:tentative="1">
+      <w:start w:val="1"/>
+      <w:numFmt w:val="bullet"/>
+      <w:lvlText w:val=""/>
+      <w:lvlJc w:val="left"/>
+      <w:pPr>
+        <w:ind w:left="2880" w:hanging="360"/>
+      </w:pPr>
+      <w:rPr>
+        <w:rFonts w:ascii="Symbol" w:hAnsi="Symbol" w:hint="default"/>
+      </w:rPr>
+    </w:lvl>
+    <w:lvl w:ilvl="4" w:tplc="20000003" w:tentative="1">
+      <w:start w:val="1"/>
+      <w:numFmt w:val="bullet"/>
+      <w:lvlText w:val="o"/>
+      <w:lvlJc w:val="left"/>
+      <w:pPr>
+        <w:ind w:left="3600" w:hanging="360"/>
+      </w:pPr>
+      <w:rPr>
+        <w:rFonts w:ascii="Courier New" w:hAnsi="Courier New" w:cs="Courier New" w:hint="default"/>
+      </w:rPr>
+    </w:lvl>
+    <w:lvl w:ilvl="5" w:tplc="20000005" w:tentative="1">
+      <w:start w:val="1"/>
+      <w:numFmt w:val="bullet"/>
+      <w:lvlText w:val=""/>
+      <w:lvlJc w:val="left"/>
+      <w:pPr>
+        <w:ind w:left="4320" w:hanging="360"/>
+      </w:pPr>
+      <w:rPr>
+        <w:rFonts w:ascii="Wingdings" w:hAnsi="Wingdings" w:hint="default"/>
+      </w:rPr>
+    </w:lvl>
+    <w:lvl w:ilvl="6" w:tplc="20000001" w:tentative="1">
+      <w:start w:val="1"/>
+      <w:numFmt w:val="bullet"/>
+      <w:lvlText w:val=""/>
+      <w:lvlJc w:val="left"/>
+      <w:pPr>
+        <w:ind w:left="5040" w:hanging="360"/>
+      </w:pPr>
+      <w:rPr>
+        <w:rFonts w:ascii="Symbol" w:hAnsi="Symbol" w:hint="default"/>
+      </w:rPr>
+    </w:lvl>
+    <w:lvl w:ilvl="7" w:tplc="20000003" w:tentative="1">
+      <w:start w:val="1"/>
+      <w:numFmt w:val="bullet"/>
+      <w:lvlText w:val="o"/>
+      <w:lvlJc w:val="left"/>
+      <w:pPr>
+        <w:ind w:left="5760" w:hanging="360"/>
+      </w:pPr>
+      <w:rPr>
+        <w:rFonts w:ascii="Courier New" w:hAnsi="Courier New" w:cs="Courier New" w:hint="default"/>
+      </w:rPr>
+    </w:lvl>
+    <w:lvl w:ilvl="8" w:tplc="20000005" w:tentative="1">
+      <w:start w:val="1"/>
+      <w:numFmt w:val="bullet"/>
+      <w:lvlText w:val=""/>
+      <w:lvlJc w:val="left"/>
+      <w:pPr>
+        <w:ind w:left="6480" w:hanging="360"/>
+      </w:pPr>
+      <w:rPr>
+        <w:rFonts w:ascii="Wingdings" w:hAnsi="Wingdings" w:hint="default"/>
+      </w:rPr>
+    </w:lvl>
+  </w:abstractNum>
+  <w:abstractNum w:abstractNumId="2" w15:restartNumberingAfterBreak="0">
     <w:nsid w:val="0BF610F6"/>
     <w:multiLevelType w:val="hybridMultilevel"/>
     <w:tmpl w:val="B0B8F17E"/>
@@ -1934,7 +2782,120 @@
       </w:pPr>
     </w:lvl>
   </w:abstractNum>
-  <w:abstractNum w:abstractNumId="2" w15:restartNumberingAfterBreak="0">
+  <w:abstractNum w:abstractNumId="3" w15:restartNumberingAfterBreak="0">
+    <w:nsid w:val="10250B37"/>
+    <w:multiLevelType w:val="hybridMultilevel"/>
+    <w:tmpl w:val="FDD0D754"/>
+    <w:lvl w:ilvl="0" w:tplc="20000001">
+      <w:start w:val="1"/>
+      <w:numFmt w:val="bullet"/>
+      <w:lvlText w:val=""/>
+      <w:lvlJc w:val="left"/>
+      <w:pPr>
+        <w:ind w:left="720" w:hanging="360"/>
+      </w:pPr>
+      <w:rPr>
+        <w:rFonts w:ascii="Symbol" w:hAnsi="Symbol" w:hint="default"/>
+      </w:rPr>
+    </w:lvl>
+    <w:lvl w:ilvl="1" w:tplc="20000003">
+      <w:start w:val="1"/>
+      <w:numFmt w:val="bullet"/>
+      <w:lvlText w:val="o"/>
+      <w:lvlJc w:val="left"/>
+      <w:pPr>
+        <w:ind w:left="1440" w:hanging="360"/>
+      </w:pPr>
+      <w:rPr>
+        <w:rFonts w:ascii="Courier New" w:hAnsi="Courier New" w:cs="Courier New" w:hint="default"/>
+      </w:rPr>
+    </w:lvl>
+    <w:lvl w:ilvl="2" w:tplc="20000005" w:tentative="1">
+      <w:start w:val="1"/>
+      <w:numFmt w:val="bullet"/>
+      <w:lvlText w:val=""/>
+      <w:lvlJc w:val="left"/>
+      <w:pPr>
+        <w:ind w:left="2160" w:hanging="360"/>
+      </w:pPr>
+      <w:rPr>
+        <w:rFonts w:ascii="Wingdings" w:hAnsi="Wingdings" w:hint="default"/>
+      </w:rPr>
+    </w:lvl>
+    <w:lvl w:ilvl="3" w:tplc="20000001" w:tentative="1">
+      <w:start w:val="1"/>
+      <w:numFmt w:val="bullet"/>
+      <w:lvlText w:val=""/>
+      <w:lvlJc w:val="left"/>
+      <w:pPr>
+        <w:ind w:left="2880" w:hanging="360"/>
+      </w:pPr>
+      <w:rPr>
+        <w:rFonts w:ascii="Symbol" w:hAnsi="Symbol" w:hint="default"/>
+      </w:rPr>
+    </w:lvl>
+    <w:lvl w:ilvl="4" w:tplc="20000003" w:tentative="1">
+      <w:start w:val="1"/>
+      <w:numFmt w:val="bullet"/>
+      <w:lvlText w:val="o"/>
+      <w:lvlJc w:val="left"/>
+      <w:pPr>
+        <w:ind w:left="3600" w:hanging="360"/>
+      </w:pPr>
+      <w:rPr>
+        <w:rFonts w:ascii="Courier New" w:hAnsi="Courier New" w:cs="Courier New" w:hint="default"/>
+      </w:rPr>
+    </w:lvl>
+    <w:lvl w:ilvl="5" w:tplc="20000005" w:tentative="1">
+      <w:start w:val="1"/>
+      <w:numFmt w:val="bullet"/>
+      <w:lvlText w:val=""/>
+      <w:lvlJc w:val="left"/>
+      <w:pPr>
+        <w:ind w:left="4320" w:hanging="360"/>
+      </w:pPr>
+      <w:rPr>
+        <w:rFonts w:ascii="Wingdings" w:hAnsi="Wingdings" w:hint="default"/>
+      </w:rPr>
+    </w:lvl>
+    <w:lvl w:ilvl="6" w:tplc="20000001" w:tentative="1">
+      <w:start w:val="1"/>
+      <w:numFmt w:val="bullet"/>
+      <w:lvlText w:val=""/>
+      <w:lvlJc w:val="left"/>
+      <w:pPr>
+        <w:ind w:left="5040" w:hanging="360"/>
+      </w:pPr>
+      <w:rPr>
+        <w:rFonts w:ascii="Symbol" w:hAnsi="Symbol" w:hint="default"/>
+      </w:rPr>
+    </w:lvl>
+    <w:lvl w:ilvl="7" w:tplc="20000003" w:tentative="1">
+      <w:start w:val="1"/>
+      <w:numFmt w:val="bullet"/>
+      <w:lvlText w:val="o"/>
+      <w:lvlJc w:val="left"/>
+      <w:pPr>
+        <w:ind w:left="5760" w:hanging="360"/>
+      </w:pPr>
+      <w:rPr>
+        <w:rFonts w:ascii="Courier New" w:hAnsi="Courier New" w:cs="Courier New" w:hint="default"/>
+      </w:rPr>
+    </w:lvl>
+    <w:lvl w:ilvl="8" w:tplc="20000005" w:tentative="1">
+      <w:start w:val="1"/>
+      <w:numFmt w:val="bullet"/>
+      <w:lvlText w:val=""/>
+      <w:lvlJc w:val="left"/>
+      <w:pPr>
+        <w:ind w:left="6480" w:hanging="360"/>
+      </w:pPr>
+      <w:rPr>
+        <w:rFonts w:ascii="Wingdings" w:hAnsi="Wingdings" w:hint="default"/>
+      </w:rPr>
+    </w:lvl>
+  </w:abstractNum>
+  <w:abstractNum w:abstractNumId="4" w15:restartNumberingAfterBreak="0">
     <w:nsid w:val="14CA4AE4"/>
     <w:multiLevelType w:val="hybridMultilevel"/>
     <w:tmpl w:val="809A00EA"/>
@@ -2047,7 +3008,7 @@
       </w:rPr>
     </w:lvl>
   </w:abstractNum>
-  <w:abstractNum w:abstractNumId="3" w15:restartNumberingAfterBreak="0">
+  <w:abstractNum w:abstractNumId="5" w15:restartNumberingAfterBreak="0">
     <w:nsid w:val="1508793A"/>
     <w:multiLevelType w:val="hybridMultilevel"/>
     <w:tmpl w:val="0B981994"/>
@@ -2160,7 +3121,7 @@
       </w:rPr>
     </w:lvl>
   </w:abstractNum>
-  <w:abstractNum w:abstractNumId="4" w15:restartNumberingAfterBreak="0">
+  <w:abstractNum w:abstractNumId="6" w15:restartNumberingAfterBreak="0">
     <w:nsid w:val="20713DB6"/>
     <w:multiLevelType w:val="hybridMultilevel"/>
     <w:tmpl w:val="670A478A"/>
@@ -2273,7 +3234,7 @@
       </w:rPr>
     </w:lvl>
   </w:abstractNum>
-  <w:abstractNum w:abstractNumId="5" w15:restartNumberingAfterBreak="0">
+  <w:abstractNum w:abstractNumId="7" w15:restartNumberingAfterBreak="0">
     <w:nsid w:val="20F874B7"/>
     <w:multiLevelType w:val="hybridMultilevel"/>
     <w:tmpl w:val="B82C04E8"/>
@@ -2386,7 +3347,7 @@
       </w:rPr>
     </w:lvl>
   </w:abstractNum>
-  <w:abstractNum w:abstractNumId="6" w15:restartNumberingAfterBreak="0">
+  <w:abstractNum w:abstractNumId="8" w15:restartNumberingAfterBreak="0">
     <w:nsid w:val="269C747B"/>
     <w:multiLevelType w:val="hybridMultilevel"/>
     <w:tmpl w:val="C5FAAEDA"/>
@@ -2499,7 +3460,7 @@
       </w:rPr>
     </w:lvl>
   </w:abstractNum>
-  <w:abstractNum w:abstractNumId="7" w15:restartNumberingAfterBreak="0">
+  <w:abstractNum w:abstractNumId="9" w15:restartNumberingAfterBreak="0">
     <w:nsid w:val="2D990FA6"/>
     <w:multiLevelType w:val="multilevel"/>
     <w:tmpl w:val="813E9F2C"/>
@@ -2630,7 +3591,7 @@
       </w:rPr>
     </w:lvl>
   </w:abstractNum>
-  <w:abstractNum w:abstractNumId="8" w15:restartNumberingAfterBreak="0">
+  <w:abstractNum w:abstractNumId="10" w15:restartNumberingAfterBreak="0">
     <w:nsid w:val="2E024ED7"/>
     <w:multiLevelType w:val="hybridMultilevel"/>
     <w:tmpl w:val="8BAA943C"/>
@@ -2743,7 +3704,7 @@
       </w:rPr>
     </w:lvl>
   </w:abstractNum>
-  <w:abstractNum w:abstractNumId="9" w15:restartNumberingAfterBreak="0">
+  <w:abstractNum w:abstractNumId="11" w15:restartNumberingAfterBreak="0">
     <w:nsid w:val="382C3ED0"/>
     <w:multiLevelType w:val="hybridMultilevel"/>
     <w:tmpl w:val="E6EC6892"/>
@@ -2856,7 +3817,7 @@
       </w:rPr>
     </w:lvl>
   </w:abstractNum>
-  <w:abstractNum w:abstractNumId="10" w15:restartNumberingAfterBreak="0">
+  <w:abstractNum w:abstractNumId="12" w15:restartNumberingAfterBreak="0">
     <w:nsid w:val="3D4D76EA"/>
     <w:multiLevelType w:val="hybridMultilevel"/>
     <w:tmpl w:val="5B565BD4"/>
@@ -2969,7 +3930,7 @@
       </w:rPr>
     </w:lvl>
   </w:abstractNum>
-  <w:abstractNum w:abstractNumId="11" w15:restartNumberingAfterBreak="0">
+  <w:abstractNum w:abstractNumId="13" w15:restartNumberingAfterBreak="0">
     <w:nsid w:val="3E4C2F06"/>
     <w:multiLevelType w:val="hybridMultilevel"/>
     <w:tmpl w:val="459A9780"/>
@@ -3082,7 +4043,7 @@
       </w:rPr>
     </w:lvl>
   </w:abstractNum>
-  <w:abstractNum w:abstractNumId="12" w15:restartNumberingAfterBreak="0">
+  <w:abstractNum w:abstractNumId="14" w15:restartNumberingAfterBreak="0">
     <w:nsid w:val="3EC3123C"/>
     <w:multiLevelType w:val="hybridMultilevel"/>
     <w:tmpl w:val="8CFE8276"/>
@@ -3195,7 +4156,7 @@
       </w:rPr>
     </w:lvl>
   </w:abstractNum>
-  <w:abstractNum w:abstractNumId="13" w15:restartNumberingAfterBreak="0">
+  <w:abstractNum w:abstractNumId="15" w15:restartNumberingAfterBreak="0">
     <w:nsid w:val="41EA643A"/>
     <w:multiLevelType w:val="hybridMultilevel"/>
     <w:tmpl w:val="BCD865CE"/>
@@ -3308,7 +4269,120 @@
       </w:rPr>
     </w:lvl>
   </w:abstractNum>
-  <w:abstractNum w:abstractNumId="14" w15:restartNumberingAfterBreak="0">
+  <w:abstractNum w:abstractNumId="16" w15:restartNumberingAfterBreak="0">
+    <w:nsid w:val="430562E4"/>
+    <w:multiLevelType w:val="hybridMultilevel"/>
+    <w:tmpl w:val="2FD2EF78"/>
+    <w:lvl w:ilvl="0" w:tplc="20000001">
+      <w:start w:val="1"/>
+      <w:numFmt w:val="bullet"/>
+      <w:lvlText w:val=""/>
+      <w:lvlJc w:val="left"/>
+      <w:pPr>
+        <w:ind w:left="720" w:hanging="360"/>
+      </w:pPr>
+      <w:rPr>
+        <w:rFonts w:ascii="Symbol" w:hAnsi="Symbol" w:hint="default"/>
+      </w:rPr>
+    </w:lvl>
+    <w:lvl w:ilvl="1" w:tplc="20000003">
+      <w:start w:val="1"/>
+      <w:numFmt w:val="bullet"/>
+      <w:lvlText w:val="o"/>
+      <w:lvlJc w:val="left"/>
+      <w:pPr>
+        <w:ind w:left="1440" w:hanging="360"/>
+      </w:pPr>
+      <w:rPr>
+        <w:rFonts w:ascii="Courier New" w:hAnsi="Courier New" w:cs="Courier New" w:hint="default"/>
+      </w:rPr>
+    </w:lvl>
+    <w:lvl w:ilvl="2" w:tplc="20000005">
+      <w:start w:val="1"/>
+      <w:numFmt w:val="bullet"/>
+      <w:lvlText w:val=""/>
+      <w:lvlJc w:val="left"/>
+      <w:pPr>
+        <w:ind w:left="2160" w:hanging="360"/>
+      </w:pPr>
+      <w:rPr>
+        <w:rFonts w:ascii="Wingdings" w:hAnsi="Wingdings" w:hint="default"/>
+      </w:rPr>
+    </w:lvl>
+    <w:lvl w:ilvl="3" w:tplc="20000001" w:tentative="1">
+      <w:start w:val="1"/>
+      <w:numFmt w:val="bullet"/>
+      <w:lvlText w:val=""/>
+      <w:lvlJc w:val="left"/>
+      <w:pPr>
+        <w:ind w:left="2880" w:hanging="360"/>
+      </w:pPr>
+      <w:rPr>
+        <w:rFonts w:ascii="Symbol" w:hAnsi="Symbol" w:hint="default"/>
+      </w:rPr>
+    </w:lvl>
+    <w:lvl w:ilvl="4" w:tplc="20000003" w:tentative="1">
+      <w:start w:val="1"/>
+      <w:numFmt w:val="bullet"/>
+      <w:lvlText w:val="o"/>
+      <w:lvlJc w:val="left"/>
+      <w:pPr>
+        <w:ind w:left="3600" w:hanging="360"/>
+      </w:pPr>
+      <w:rPr>
+        <w:rFonts w:ascii="Courier New" w:hAnsi="Courier New" w:cs="Courier New" w:hint="default"/>
+      </w:rPr>
+    </w:lvl>
+    <w:lvl w:ilvl="5" w:tplc="20000005" w:tentative="1">
+      <w:start w:val="1"/>
+      <w:numFmt w:val="bullet"/>
+      <w:lvlText w:val=""/>
+      <w:lvlJc w:val="left"/>
+      <w:pPr>
+        <w:ind w:left="4320" w:hanging="360"/>
+      </w:pPr>
+      <w:rPr>
+        <w:rFonts w:ascii="Wingdings" w:hAnsi="Wingdings" w:hint="default"/>
+      </w:rPr>
+    </w:lvl>
+    <w:lvl w:ilvl="6" w:tplc="20000001" w:tentative="1">
+      <w:start w:val="1"/>
+      <w:numFmt w:val="bullet"/>
+      <w:lvlText w:val=""/>
+      <w:lvlJc w:val="left"/>
+      <w:pPr>
+        <w:ind w:left="5040" w:hanging="360"/>
+      </w:pPr>
+      <w:rPr>
+        <w:rFonts w:ascii="Symbol" w:hAnsi="Symbol" w:hint="default"/>
+      </w:rPr>
+    </w:lvl>
+    <w:lvl w:ilvl="7" w:tplc="20000003" w:tentative="1">
+      <w:start w:val="1"/>
+      <w:numFmt w:val="bullet"/>
+      <w:lvlText w:val="o"/>
+      <w:lvlJc w:val="left"/>
+      <w:pPr>
+        <w:ind w:left="5760" w:hanging="360"/>
+      </w:pPr>
+      <w:rPr>
+        <w:rFonts w:ascii="Courier New" w:hAnsi="Courier New" w:cs="Courier New" w:hint="default"/>
+      </w:rPr>
+    </w:lvl>
+    <w:lvl w:ilvl="8" w:tplc="20000005" w:tentative="1">
+      <w:start w:val="1"/>
+      <w:numFmt w:val="bullet"/>
+      <w:lvlText w:val=""/>
+      <w:lvlJc w:val="left"/>
+      <w:pPr>
+        <w:ind w:left="6480" w:hanging="360"/>
+      </w:pPr>
+      <w:rPr>
+        <w:rFonts w:ascii="Wingdings" w:hAnsi="Wingdings" w:hint="default"/>
+      </w:rPr>
+    </w:lvl>
+  </w:abstractNum>
+  <w:abstractNum w:abstractNumId="17" w15:restartNumberingAfterBreak="0">
     <w:nsid w:val="44E248C1"/>
     <w:multiLevelType w:val="hybridMultilevel"/>
     <w:tmpl w:val="BFB40896"/>
@@ -3421,7 +4495,7 @@
       </w:rPr>
     </w:lvl>
   </w:abstractNum>
-  <w:abstractNum w:abstractNumId="15" w15:restartNumberingAfterBreak="0">
+  <w:abstractNum w:abstractNumId="18" w15:restartNumberingAfterBreak="0">
     <w:nsid w:val="4E072A31"/>
     <w:multiLevelType w:val="hybridMultilevel"/>
     <w:tmpl w:val="97B22860"/>
@@ -3534,7 +4608,7 @@
       </w:rPr>
     </w:lvl>
   </w:abstractNum>
-  <w:abstractNum w:abstractNumId="16" w15:restartNumberingAfterBreak="0">
+  <w:abstractNum w:abstractNumId="19" w15:restartNumberingAfterBreak="0">
     <w:nsid w:val="59C1105B"/>
     <w:multiLevelType w:val="hybridMultilevel"/>
     <w:tmpl w:val="5AFE1928"/>
@@ -3647,7 +4721,7 @@
       </w:rPr>
     </w:lvl>
   </w:abstractNum>
-  <w:abstractNum w:abstractNumId="17" w15:restartNumberingAfterBreak="0">
+  <w:abstractNum w:abstractNumId="20" w15:restartNumberingAfterBreak="0">
     <w:nsid w:val="61525407"/>
     <w:multiLevelType w:val="hybridMultilevel"/>
     <w:tmpl w:val="576C388A"/>
@@ -3760,7 +4834,7 @@
       </w:rPr>
     </w:lvl>
   </w:abstractNum>
-  <w:abstractNum w:abstractNumId="18" w15:restartNumberingAfterBreak="0">
+  <w:abstractNum w:abstractNumId="21" w15:restartNumberingAfterBreak="0">
     <w:nsid w:val="6CF54411"/>
     <w:multiLevelType w:val="multilevel"/>
     <w:tmpl w:val="0A129ADC"/>
@@ -3850,7 +4924,7 @@
       </w:pPr>
     </w:lvl>
   </w:abstractNum>
-  <w:abstractNum w:abstractNumId="19" w15:restartNumberingAfterBreak="0">
+  <w:abstractNum w:abstractNumId="22" w15:restartNumberingAfterBreak="0">
     <w:nsid w:val="6E9C14C5"/>
     <w:multiLevelType w:val="hybridMultilevel"/>
     <w:tmpl w:val="F32ED7EA"/>
@@ -3963,7 +5037,7 @@
       </w:rPr>
     </w:lvl>
   </w:abstractNum>
-  <w:abstractNum w:abstractNumId="20" w15:restartNumberingAfterBreak="0">
+  <w:abstractNum w:abstractNumId="23" w15:restartNumberingAfterBreak="0">
     <w:nsid w:val="70B6537E"/>
     <w:multiLevelType w:val="hybridMultilevel"/>
     <w:tmpl w:val="BFDCEFB8"/>
@@ -4077,67 +5151,76 @@
     </w:lvl>
   </w:abstractNum>
   <w:num w:numId="1">
+    <w:abstractNumId w:val="21"/>
+  </w:num>
+  <w:num w:numId="2">
+    <w:abstractNumId w:val="2"/>
+  </w:num>
+  <w:num w:numId="3">
+    <w:abstractNumId w:val="9"/>
+  </w:num>
+  <w:num w:numId="4">
+    <w:abstractNumId w:val="8"/>
+  </w:num>
+  <w:num w:numId="5">
     <w:abstractNumId w:val="18"/>
   </w:num>
-  <w:num w:numId="2">
-    <w:abstractNumId w:val="1"/>
+  <w:num w:numId="6">
+    <w:abstractNumId w:val="13"/>
   </w:num>
-  <w:num w:numId="3">
+  <w:num w:numId="7">
+    <w:abstractNumId w:val="6"/>
+  </w:num>
+  <w:num w:numId="8">
+    <w:abstractNumId w:val="14"/>
+  </w:num>
+  <w:num w:numId="9">
     <w:abstractNumId w:val="7"/>
   </w:num>
-  <w:num w:numId="4">
-    <w:abstractNumId w:val="6"/>
-  </w:num>
-  <w:num w:numId="5">
-    <w:abstractNumId w:val="15"/>
-  </w:num>
-  <w:num w:numId="6">
-    <w:abstractNumId w:val="11"/>
-  </w:num>
-  <w:num w:numId="7">
-    <w:abstractNumId w:val="4"/>
-  </w:num>
-  <w:num w:numId="8">
-    <w:abstractNumId w:val="12"/>
-  </w:num>
-  <w:num w:numId="9">
-    <w:abstractNumId w:val="5"/>
-  </w:num>
   <w:num w:numId="10">
-    <w:abstractNumId w:val="14"/>
+    <w:abstractNumId w:val="17"/>
   </w:num>
   <w:num w:numId="11">
-    <w:abstractNumId w:val="16"/>
+    <w:abstractNumId w:val="19"/>
   </w:num>
   <w:num w:numId="12">
     <w:abstractNumId w:val="0"/>
   </w:num>
   <w:num w:numId="13">
-    <w:abstractNumId w:val="13"/>
+    <w:abstractNumId w:val="15"/>
   </w:num>
   <w:num w:numId="14">
+    <w:abstractNumId w:val="12"/>
+  </w:num>
+  <w:num w:numId="15">
     <w:abstractNumId w:val="10"/>
   </w:num>
-  <w:num w:numId="15">
-    <w:abstractNumId w:val="8"/>
-  </w:num>
   <w:num w:numId="16">
-    <w:abstractNumId w:val="2"/>
+    <w:abstractNumId w:val="4"/>
   </w:num>
   <w:num w:numId="17">
+    <w:abstractNumId w:val="23"/>
+  </w:num>
+  <w:num w:numId="18">
+    <w:abstractNumId w:val="5"/>
+  </w:num>
+  <w:num w:numId="19">
     <w:abstractNumId w:val="20"/>
   </w:num>
-  <w:num w:numId="18">
-    <w:abstractNumId w:val="3"/>
-  </w:num>
-  <w:num w:numId="19">
-    <w:abstractNumId w:val="17"/>
-  </w:num>
   <w:num w:numId="20">
-    <w:abstractNumId w:val="9"/>
+    <w:abstractNumId w:val="11"/>
   </w:num>
   <w:num w:numId="21">
-    <w:abstractNumId w:val="19"/>
+    <w:abstractNumId w:val="22"/>
+  </w:num>
+  <w:num w:numId="22">
+    <w:abstractNumId w:val="16"/>
+  </w:num>
+  <w:num w:numId="23">
+    <w:abstractNumId w:val="1"/>
+  </w:num>
+  <w:num w:numId="24">
+    <w:abstractNumId w:val="3"/>
   </w:num>
 </w:numbering>
 </file>

</xml_diff>